<commit_message>
add github usage document
</commit_message>
<xml_diff>
--- a/doc/github配置库和使用.docx
+++ b/doc/github配置库和使用.docx
@@ -114,9 +114,14 @@
         </w:rPr>
         <w:t>代码库上的网页浏览地址：</w:t>
       </w:r>
-      <w:r>
-        <w:t>https://github.com/otcdevgroup/ManagementService</w:t>
-      </w:r>
+      <w:hyperlink r:id="rId7" w:history="1">
+        <w:r>
+          <w:rPr>
+            <w:rStyle w:val="a3"/>
+          </w:rPr>
+          <w:t>https://github.com/otcdevgroup/ManagementService</w:t>
+        </w:r>
+      </w:hyperlink>
     </w:p>
     <w:p>
       <w:r>
@@ -139,7 +144,7 @@
                     <pic:cNvPicPr/>
                   </pic:nvPicPr>
                   <pic:blipFill>
-                    <a:blip r:embed="rId7" cstate="print">
+                    <a:blip r:embed="rId8" cstate="print">
                       <a:extLst>
                         <a:ext uri="{28A0092B-C50C-407E-A947-70E740481C1C}">
                           <a14:useLocalDpi xmlns:a14="http://schemas.microsoft.com/office/drawing/2010/main" val="0"/>
@@ -183,14 +188,21 @@
       </w:r>
     </w:p>
     <w:p>
-      <w:pPr>
-        <w:rPr>
-          <w:rFonts w:hint="eastAsia"/>
-        </w:rPr>
-      </w:pPr>
-      <w:r>
-        <w:t>https://github.com/otcdevgroup/ManagementService.git</w:t>
-      </w:r>
+      <w:hyperlink r:id="rId9" w:history="1">
+        <w:r>
+          <w:rPr>
+            <w:rStyle w:val="a3"/>
+          </w:rPr>
+          <w:t>https://github.com/otcdevgroup/ManagementService.git</w:t>
+        </w:r>
+      </w:hyperlink>
+    </w:p>
+    <w:p>
+      <w:pPr>
+        <w:rPr>
+          <w:rFonts w:hint="eastAsia"/>
+        </w:rPr>
+      </w:pPr>
     </w:p>
     <w:p/>
     <w:p>
@@ -260,7 +272,7 @@
         </w:rPr>
         <w:t xml:space="preserve"> </w:t>
       </w:r>
-      <w:hyperlink r:id="rId8" w:history="1">
+      <w:hyperlink r:id="rId10" w:history="1">
         <w:r>
           <w:rPr>
             <w:rStyle w:val="a3"/>
@@ -304,7 +316,7 @@
                     <pic:cNvPicPr/>
                   </pic:nvPicPr>
                   <pic:blipFill>
-                    <a:blip r:embed="rId9"/>
+                    <a:blip r:embed="rId11"/>
                     <a:stretch>
                       <a:fillRect/>
                     </a:stretch>
@@ -378,10 +390,16 @@
         </w:rPr>
         <w:t>地址，这里为</w:t>
       </w:r>
-      <w:r>
-        <w:t>https://github.com/otcdevgroup/ManagementService.git</w:t>
-      </w:r>
-    </w:p>
+      <w:hyperlink r:id="rId12" w:history="1">
+        <w:r>
+          <w:rPr>
+            <w:rStyle w:val="a3"/>
+          </w:rPr>
+          <w:t>https://github.com/otcdevgroup/ManagementService.git</w:t>
+        </w:r>
+      </w:hyperlink>
+    </w:p>
+    <w:p/>
     <w:p>
       <w:r>
         <w:rPr>
@@ -467,7 +485,7 @@
         </w:rPr>
         <w:t>下载地址：</w:t>
       </w:r>
-      <w:hyperlink r:id="rId10" w:history="1">
+      <w:hyperlink r:id="rId13" w:history="1">
         <w:r>
           <w:t>https://git-for-windows.github.io/</w:t>
         </w:r>
@@ -566,7 +584,7 @@
                     </pic:cNvPicPr>
                   </pic:nvPicPr>
                   <pic:blipFill>
-                    <a:blip r:embed="rId11">
+                    <a:blip r:embed="rId14">
                       <a:extLst>
                         <a:ext uri="{28A0092B-C50C-407E-A947-70E740481C1C}">
                           <a14:useLocalDpi xmlns:a14="http://schemas.microsoft.com/office/drawing/2010/main" val="0"/>
@@ -663,9 +681,18 @@
         </w:rPr>
         <w:t xml:space="preserve"> </w:t>
       </w:r>
-      <w:r>
-        <w:t>https://github.com/otcdevgroup/ManagementService.git</w:t>
-      </w:r>
+      <w:hyperlink r:id="rId15" w:history="1">
+        <w:r>
+          <w:rPr>
+            <w:rStyle w:val="a3"/>
+          </w:rPr>
+          <w:t>https://github.com/otcdevgroup/ManagementService.git</w:t>
+        </w:r>
+      </w:hyperlink>
+    </w:p>
+    <w:p>
+      <w:bookmarkStart w:id="0" w:name="_GoBack"/>
+      <w:bookmarkEnd w:id="0"/>
     </w:p>
     <w:p>
       <w:pPr>
@@ -963,7 +990,7 @@
                     <pic:cNvPicPr/>
                   </pic:nvPicPr>
                   <pic:blipFill>
-                    <a:blip r:embed="rId12">
+                    <a:blip r:embed="rId16">
                       <a:extLst>
                         <a:ext uri="{28A0092B-C50C-407E-A947-70E740481C1C}">
                           <a14:useLocalDpi xmlns:a14="http://schemas.microsoft.com/office/drawing/2010/main" val="0"/>
@@ -1235,7 +1262,7 @@
                     <pic:cNvPicPr/>
                   </pic:nvPicPr>
                   <pic:blipFill>
-                    <a:blip r:embed="rId13">
+                    <a:blip r:embed="rId17">
                       <a:extLst>
                         <a:ext uri="{28A0092B-C50C-407E-A947-70E740481C1C}">
                           <a14:useLocalDpi xmlns:a14="http://schemas.microsoft.com/office/drawing/2010/main" val="0"/>
@@ -1311,7 +1338,6 @@
           <w:szCs w:val="21"/>
         </w:rPr>
       </w:pPr>
-      <w:bookmarkStart w:id="0" w:name="_GoBack"/>
       <w:r>
         <w:rPr>
           <w:rFonts w:ascii="Arial" w:hAnsi="Arial" w:cs="Arial" w:hint="eastAsia"/>
@@ -1397,7 +1423,6 @@
         <w:t>git status</w:t>
       </w:r>
     </w:p>
-    <w:bookmarkEnd w:id="0"/>
     <w:p>
       <w:pPr>
         <w:pStyle w:val="a4"/>
@@ -1589,7 +1614,7 @@
                     <pic:cNvPicPr/>
                   </pic:nvPicPr>
                   <pic:blipFill>
-                    <a:blip r:embed="rId14">
+                    <a:blip r:embed="rId18">
                       <a:extLst>
                         <a:ext uri="{28A0092B-C50C-407E-A947-70E740481C1C}">
                           <a14:useLocalDpi xmlns:a14="http://schemas.microsoft.com/office/drawing/2010/main" val="0"/>

</xml_diff>